<commit_message>
final final final report))
</commit_message>
<xml_diff>
--- a/Pokec Slovakian Social Network Project.docx
+++ b/Pokec Slovakian Social Network Project.docx
@@ -347,7 +347,7 @@
         <w:rPr>
           <w:rFonts w:cs="Times New Roman" w:ascii="Times New Roman" w:hAnsi="Times New Roman" w:asciiTheme="majorBidi" w:cstheme="majorBidi" w:hAnsiTheme="majorBidi"/>
         </w:rPr>
-        <w:t xml:space="preserve">, the most popular Slovak online social network. The data is stored in dataset.csv and contains approximately </w:t>
+        <w:t xml:space="preserve">, the most popular Slovak online social network. The data is stored in dataset.csv and contains approximately 1,632,803 records, also a crucial thing is we have a relationship.csv file where contains more than </w:t>
       </w:r>
       <w:r>
         <w:rPr>
@@ -355,13 +355,13 @@
           <w:b/>
           <w:bCs/>
         </w:rPr>
-        <w:t>1,632,803 records</w:t>
-      </w:r>
-      <w:r>
-        <w:rPr>
-          <w:rFonts w:cs="Times New Roman" w:ascii="Times New Roman" w:hAnsi="Times New Roman" w:asciiTheme="majorBidi" w:cstheme="majorBidi" w:hAnsiTheme="majorBidi"/>
-        </w:rPr>
-        <w:t>.</w:t>
+        <w:t>30,000,000</w:t>
+      </w:r>
+      <w:r>
+        <w:rPr>
+          <w:rFonts w:cs="Times New Roman" w:ascii="Times New Roman" w:hAnsi="Times New Roman" w:asciiTheme="majorBidi" w:cstheme="majorBidi" w:hAnsiTheme="majorBidi"/>
+        </w:rPr>
+        <w:t xml:space="preserve"> records, where it shows which user is a friend/follower of whom, in short it shows connections between users, which would help us with the graphs.</w:t>
       </w:r>
     </w:p>
     <w:p>
@@ -2908,7 +2908,17 @@
         <w:rPr>
           <w:rFonts w:cs="Times New Roman" w:cstheme="majorBidi" w:ascii="Times New Roman" w:hAnsi="Times New Roman"/>
         </w:rPr>
-      </w:r>
+        <w:t xml:space="preserve">The presentation link : </w:t>
+      </w:r>
+      <w:hyperlink r:id="rId2">
+        <w:r>
+          <w:rPr>
+            <w:rStyle w:val="Hyperlink"/>
+            <w:rFonts w:cs="Times New Roman" w:cstheme="majorBidi" w:ascii="Times New Roman" w:hAnsi="Times New Roman"/>
+          </w:rPr>
+          <w:t>Presentation link</w:t>
+        </w:r>
+      </w:hyperlink>
     </w:p>
     <w:p>
       <w:pPr>
@@ -2924,7 +2934,7 @@
         </w:rPr>
         <w:t xml:space="preserve">To check out the codes go by this link </w:t>
       </w:r>
-      <w:hyperlink r:id="rId2">
+      <w:hyperlink r:id="rId3">
         <w:r>
           <w:rPr>
             <w:rStyle w:val="Hyperlink"/>
@@ -2933,75 +2943,24 @@
           <w:t>https://github.com/k-safaryan/Pokec-Slovakian-Social-Network.git</w:t>
         </w:r>
       </w:hyperlink>
-    </w:p>
-    <w:p>
-      <w:pPr>
-        <w:pStyle w:val="Normal"/>
-        <w:spacing w:lineRule="auto" w:line="480"/>
-        <w:rPr>
-          <w:rFonts w:ascii="Times New Roman" w:hAnsi="Times New Roman" w:cs="Times New Roman" w:asciiTheme="majorBidi" w:cstheme="majorBidi" w:hAnsiTheme="majorBidi"/>
-        </w:rPr>
-      </w:pPr>
-      <w:r>
-        <w:rPr>
-          <w:rFonts w:cs="Times New Roman" w:cstheme="majorBidi" w:ascii="Times New Roman" w:hAnsi="Times New Roman"/>
-        </w:rPr>
-      </w:r>
-    </w:p>
-    <w:p>
-      <w:pPr>
-        <w:pStyle w:val="Normal"/>
-        <w:spacing w:lineRule="auto" w:line="480"/>
-        <w:rPr>
-          <w:rFonts w:ascii="Times New Roman" w:hAnsi="Times New Roman" w:cs="Times New Roman" w:asciiTheme="majorBidi" w:cstheme="majorBidi" w:hAnsiTheme="majorBidi"/>
-        </w:rPr>
-      </w:pPr>
-      <w:r>
-        <w:rPr>
-          <w:rFonts w:cs="Times New Roman" w:cstheme="majorBidi" w:ascii="Times New Roman" w:hAnsi="Times New Roman"/>
-        </w:rPr>
-      </w:r>
-    </w:p>
-    <w:p>
-      <w:pPr>
-        <w:pStyle w:val="Normal"/>
-        <w:spacing w:lineRule="auto" w:line="480"/>
-        <w:rPr>
-          <w:rFonts w:ascii="Times New Roman" w:hAnsi="Times New Roman" w:cs="Times New Roman" w:asciiTheme="majorBidi" w:cstheme="majorBidi" w:hAnsiTheme="majorBidi"/>
-        </w:rPr>
-      </w:pPr>
-      <w:r>
-        <w:rPr>
-          <w:rFonts w:cs="Times New Roman" w:cstheme="majorBidi" w:ascii="Times New Roman" w:hAnsi="Times New Roman"/>
-        </w:rPr>
-      </w:r>
-    </w:p>
-    <w:p>
-      <w:pPr>
-        <w:pStyle w:val="Normal"/>
-        <w:spacing w:lineRule="auto" w:line="480"/>
-        <w:jc w:val="center"/>
-        <w:rPr>
-          <w:rFonts w:ascii="Times New Roman" w:hAnsi="Times New Roman" w:cs="Times New Roman" w:asciiTheme="majorBidi" w:cstheme="majorBidi" w:hAnsiTheme="majorBidi"/>
-        </w:rPr>
-      </w:pPr>
-      <w:r>
-        <w:rPr>
-          <w:rFonts w:cs="Times New Roman" w:cstheme="majorBidi" w:ascii="Times New Roman" w:hAnsi="Times New Roman"/>
-        </w:rPr>
-      </w:r>
+      <w:hyperlink r:id="rId4">
+        <w:r>
+          <w:rPr>
+            <w:rStyle w:val="Hyperlink"/>
+            <w:rFonts w:cs="Times New Roman" w:ascii="Times New Roman" w:hAnsi="Times New Roman" w:asciiTheme="majorBidi" w:cstheme="majorBidi" w:hAnsiTheme="majorBidi"/>
+          </w:rPr>
+          <w:t xml:space="preserve"> </w:t>
+        </w:r>
+      </w:hyperlink>
     </w:p>
     <w:p>
       <w:pPr>
         <w:pStyle w:val="Normal"/>
         <w:spacing w:before="0" w:after="160"/>
-        <w:rPr>
-          <w:rFonts w:ascii="Times New Roman" w:hAnsi="Times New Roman" w:cs="Times New Roman" w:asciiTheme="majorBidi" w:cstheme="majorBidi" w:hAnsiTheme="majorBidi"/>
-        </w:rPr>
-      </w:pPr>
-      <w:r>
         <w:rPr/>
-        <w:t xml:space="preserve"> </w:t>
+      </w:pPr>
+      <w:r>
+        <w:rPr/>
       </w:r>
     </w:p>
     <w:sectPr>
@@ -5156,13 +5115,6 @@
       <w:shd w:fill="E1DFDD" w:val="clear"/>
     </w:rPr>
   </w:style>
-  <w:style w:type="character" w:styleId="FollowedHyperlink">
-    <w:name w:val="FollowedHyperlink"/>
-    <w:rPr>
-      <w:color w:val="800000"/>
-      <w:u w:val="single"/>
-    </w:rPr>
-  </w:style>
   <w:style w:type="paragraph" w:styleId="Heading">
     <w:name w:val="Heading"/>
     <w:basedOn w:val="Normal"/>
@@ -5310,29 +5262,6 @@
       <w:i/>
       <w:iCs/>
       <w:color w:themeColor="accent1" w:themeShade="bf" w:val="2F5496"/>
-    </w:rPr>
-  </w:style>
-  <w:style w:type="paragraph" w:styleId="TableContents">
-    <w:name w:val="Table Contents"/>
-    <w:basedOn w:val="Normal"/>
-    <w:qFormat/>
-    <w:pPr>
-      <w:widowControl w:val="false"/>
-      <w:suppressLineNumbers/>
-    </w:pPr>
-    <w:rPr/>
-  </w:style>
-  <w:style w:type="paragraph" w:styleId="TableHeading">
-    <w:name w:val="Table Heading"/>
-    <w:basedOn w:val="TableContents"/>
-    <w:qFormat/>
-    <w:pPr>
-      <w:suppressLineNumbers/>
-      <w:jc w:val="center"/>
-    </w:pPr>
-    <w:rPr>
-      <w:b/>
-      <w:bCs/>
     </w:rPr>
   </w:style>
   <w:style w:type="numbering" w:styleId="NoList" w:default="1">

</xml_diff>